<commit_message>
Commit 04/27/2019 New API @Kaustav
</commit_message>
<xml_diff>
--- a/API Documentation/API DOCUMENTATION.docx
+++ b/API Documentation/API DOCUMENTATION.docx
@@ -74,15 +74,9 @@
           <w:bCs/>
         </w:rPr>
       </w:pPr>
-      <w:proofErr w:type="spellStart"/>
-      <w:r>
-        <w:t>EndPoint</w:t>
-      </w:r>
-      <w:proofErr w:type="spellEnd"/>
-      <w:r>
-        <w:t xml:space="preserve">: </w:t>
-      </w:r>
-      <w:proofErr w:type="spellStart"/>
+      <w:r>
+        <w:t xml:space="preserve">EndPoint: </w:t>
+      </w:r>
       <w:r>
         <w:rPr>
           <w:b/>
@@ -90,9 +84,6 @@
         </w:rPr>
         <w:t>LoginAuthentication</w:t>
       </w:r>
-      <w:bookmarkStart w:id="0" w:name="_GoBack"/>
-      <w:bookmarkEnd w:id="0"/>
-      <w:proofErr w:type="spellEnd"/>
     </w:p>
     <w:p>
       <w:pPr>
@@ -219,95 +210,39 @@
         <w:pStyle w:val="NoSpacing"/>
       </w:pPr>
       <w:r>
-        <w:t xml:space="preserve">    "</w:t>
-      </w:r>
-      <w:proofErr w:type="spellStart"/>
-      <w:proofErr w:type="gramStart"/>
-      <w:r>
-        <w:t>userID</w:t>
-      </w:r>
-      <w:proofErr w:type="spellEnd"/>
-      <w:proofErr w:type="gramEnd"/>
-      <w:r>
-        <w:t>": "54402",</w:t>
-      </w:r>
-    </w:p>
-    <w:p>
-      <w:pPr>
-        <w:pStyle w:val="NoSpacing"/>
-      </w:pPr>
-      <w:r>
-        <w:t xml:space="preserve">    "</w:t>
-      </w:r>
-      <w:proofErr w:type="spellStart"/>
-      <w:proofErr w:type="gramStart"/>
-      <w:r>
-        <w:t>firstName</w:t>
-      </w:r>
-      <w:proofErr w:type="spellEnd"/>
-      <w:proofErr w:type="gramEnd"/>
-      <w:r>
-        <w:t>": "</w:t>
-      </w:r>
-      <w:proofErr w:type="spellStart"/>
-      <w:r>
-        <w:t>Kunal</w:t>
-      </w:r>
-      <w:proofErr w:type="spellEnd"/>
-      <w:r>
-        <w:t>",</w:t>
-      </w:r>
-    </w:p>
-    <w:p>
-      <w:pPr>
-        <w:pStyle w:val="NoSpacing"/>
-      </w:pPr>
-      <w:r>
-        <w:t xml:space="preserve">    "</w:t>
-      </w:r>
-      <w:proofErr w:type="spellStart"/>
-      <w:r>
-        <w:t>middleName</w:t>
-      </w:r>
-      <w:proofErr w:type="spellEnd"/>
-      <w:r>
-        <w:t>": "",</w:t>
-      </w:r>
-    </w:p>
-    <w:p>
-      <w:pPr>
-        <w:pStyle w:val="NoSpacing"/>
-      </w:pPr>
-      <w:r>
-        <w:t xml:space="preserve">    "</w:t>
-      </w:r>
-      <w:proofErr w:type="spellStart"/>
-      <w:proofErr w:type="gramStart"/>
-      <w:r>
-        <w:t>lastName</w:t>
-      </w:r>
-      <w:proofErr w:type="spellEnd"/>
-      <w:proofErr w:type="gramEnd"/>
-      <w:r>
-        <w:t>": "Mukherjee",</w:t>
-      </w:r>
-    </w:p>
-    <w:p>
-      <w:pPr>
-        <w:pStyle w:val="NoSpacing"/>
-      </w:pPr>
-      <w:r>
-        <w:t xml:space="preserve">    "</w:t>
-      </w:r>
-      <w:proofErr w:type="spellStart"/>
-      <w:proofErr w:type="gramStart"/>
-      <w:r>
-        <w:t>userRole</w:t>
-      </w:r>
-      <w:proofErr w:type="spellEnd"/>
-      <w:proofErr w:type="gramEnd"/>
-      <w:r>
-        <w:t>": "ADMIN"</w:t>
+        <w:t xml:space="preserve">    "userID": "54402",</w:t>
+      </w:r>
+    </w:p>
+    <w:p>
+      <w:pPr>
+        <w:pStyle w:val="NoSpacing"/>
+      </w:pPr>
+      <w:r>
+        <w:t xml:space="preserve">    "firstName": "Kunal",</w:t>
+      </w:r>
+    </w:p>
+    <w:p>
+      <w:pPr>
+        <w:pStyle w:val="NoSpacing"/>
+      </w:pPr>
+      <w:r>
+        <w:t xml:space="preserve">    "middleName": "",</w:t>
+      </w:r>
+    </w:p>
+    <w:p>
+      <w:pPr>
+        <w:pStyle w:val="NoSpacing"/>
+      </w:pPr>
+      <w:r>
+        <w:t xml:space="preserve">    "lastName": "Mukherjee",</w:t>
+      </w:r>
+    </w:p>
+    <w:p>
+      <w:pPr>
+        <w:pStyle w:val="NoSpacing"/>
+      </w:pPr>
+      <w:r>
+        <w:t xml:space="preserve">    "userRole": "ADMIN"</w:t>
       </w:r>
     </w:p>
     <w:p>
@@ -358,11 +293,9 @@
             <w:pPr>
               <w:pStyle w:val="NoSpacing"/>
             </w:pPr>
-            <w:proofErr w:type="spellStart"/>
             <w:r>
               <w:t>UserName</w:t>
             </w:r>
-            <w:proofErr w:type="spellEnd"/>
           </w:p>
         </w:tc>
         <w:tc>
@@ -534,6 +467,380 @@
       <w:pPr>
         <w:pStyle w:val="NoSpacing"/>
       </w:pPr>
+    </w:p>
+    <w:p>
+      <w:pPr>
+        <w:pStyle w:val="NoSpacing"/>
+      </w:pPr>
+    </w:p>
+    <w:p>
+      <w:pPr>
+        <w:pStyle w:val="NoSpacing"/>
+      </w:pPr>
+    </w:p>
+    <w:p>
+      <w:pPr>
+        <w:pStyle w:val="NoSpacing"/>
+      </w:pPr>
+    </w:p>
+    <w:p>
+      <w:pPr>
+        <w:pStyle w:val="NoSpacing"/>
+      </w:pPr>
+    </w:p>
+    <w:p>
+      <w:pPr>
+        <w:pStyle w:val="NoSpacing"/>
+      </w:pPr>
+    </w:p>
+    <w:p>
+      <w:pPr>
+        <w:pStyle w:val="NoSpacing"/>
+      </w:pPr>
+    </w:p>
+    <w:p>
+      <w:pPr>
+        <w:pStyle w:val="NoSpacing"/>
+      </w:pPr>
+    </w:p>
+    <w:p>
+      <w:pPr>
+        <w:pStyle w:val="NoSpacing"/>
+      </w:pPr>
+    </w:p>
+    <w:p>
+      <w:pPr>
+        <w:pStyle w:val="NoSpacing"/>
+      </w:pPr>
+      <w:r>
+        <w:lastRenderedPageBreak/>
+        <w:t xml:space="preserve">Controller Name: </w:t>
+      </w:r>
+      <w:r>
+        <w:rPr>
+          <w:rFonts w:cstheme="minorHAnsi"/>
+          <w:b/>
+          <w:bCs/>
+          <w:color w:val="505050"/>
+          <w:shd w:val="clear" w:color="auto" w:fill="FAFAFA"/>
+        </w:rPr>
+        <w:t>Product</w:t>
+      </w:r>
+    </w:p>
+    <w:p>
+      <w:pPr>
+        <w:pStyle w:val="NoSpacing"/>
+        <w:rPr>
+          <w:b/>
+          <w:bCs/>
+        </w:rPr>
+      </w:pPr>
+      <w:r>
+        <w:t xml:space="preserve">EndPoint: </w:t>
+      </w:r>
+      <w:r>
+        <w:rPr>
+          <w:b/>
+          <w:bCs/>
+        </w:rPr>
+        <w:t>GetProductList</w:t>
+      </w:r>
+    </w:p>
+    <w:p>
+      <w:pPr>
+        <w:pStyle w:val="NoSpacing"/>
+      </w:pPr>
+    </w:p>
+    <w:p>
+      <w:pPr>
+        <w:rPr>
+          <w:rFonts w:ascii="Helvetica" w:hAnsi="Helvetica" w:cs="Helvetica"/>
+          <w:color w:val="505050"/>
+          <w:sz w:val="18"/>
+          <w:szCs w:val="18"/>
+          <w:shd w:val="clear" w:color="auto" w:fill="FAFAFA"/>
+        </w:rPr>
+      </w:pPr>
+      <w:r>
+        <w:t xml:space="preserve">URL: </w:t>
+      </w:r>
+      <w:hyperlink r:id="rId6" w:history="1">
+        <w:r>
+          <w:rPr>
+            <w:rStyle w:val="Hyperlink"/>
+            <w:rFonts w:ascii="Helvetica" w:hAnsi="Helvetica" w:cs="Helvetica"/>
+            <w:sz w:val="18"/>
+            <w:szCs w:val="18"/>
+            <w:shd w:val="clear" w:color="auto" w:fill="FAFAFA"/>
+          </w:rPr>
+          <w:t>https://localhost:44364/api/Product/GetProductList</w:t>
+        </w:r>
+      </w:hyperlink>
+    </w:p>
+    <w:p>
+      <w:pPr>
+        <w:pStyle w:val="NoSpacing"/>
+        <w:rPr>
+          <w:b/>
+          <w:bCs/>
+          <w:i/>
+          <w:iCs/>
+          <w:shd w:val="clear" w:color="auto" w:fill="FAFAFA"/>
+        </w:rPr>
+      </w:pPr>
+      <w:r>
+        <w:rPr>
+          <w:b/>
+          <w:bCs/>
+          <w:i/>
+          <w:iCs/>
+          <w:shd w:val="clear" w:color="auto" w:fill="FAFAFA"/>
+        </w:rPr>
+        <w:t>Request Body:</w:t>
+      </w:r>
+    </w:p>
+    <w:p>
+      <w:pPr>
+        <w:pStyle w:val="NoSpacing"/>
+      </w:pPr>
+      <w:r>
+        <w:t>Not Applicable</w:t>
+      </w:r>
+    </w:p>
+    <w:p>
+      <w:pPr>
+        <w:pStyle w:val="NoSpacing"/>
+      </w:pPr>
+    </w:p>
+    <w:p>
+      <w:pPr>
+        <w:pStyle w:val="NoSpacing"/>
+        <w:rPr>
+          <w:b/>
+          <w:bCs/>
+          <w:i/>
+          <w:iCs/>
+        </w:rPr>
+      </w:pPr>
+      <w:r>
+        <w:rPr>
+          <w:b/>
+          <w:bCs/>
+          <w:i/>
+          <w:iCs/>
+        </w:rPr>
+        <w:t>Response Body:</w:t>
+      </w:r>
+    </w:p>
+    <w:p>
+      <w:pPr>
+        <w:pStyle w:val="NoSpacing"/>
+      </w:pPr>
+      <w:r>
+        <w:t>[</w:t>
+      </w:r>
+    </w:p>
+    <w:p>
+      <w:pPr>
+        <w:pStyle w:val="NoSpacing"/>
+      </w:pPr>
+      <w:r>
+        <w:t xml:space="preserve">    {</w:t>
+      </w:r>
+    </w:p>
+    <w:p>
+      <w:pPr>
+        <w:pStyle w:val="NoSpacing"/>
+      </w:pPr>
+      <w:r>
+        <w:t xml:space="preserve">        "productID": 1,</w:t>
+      </w:r>
+    </w:p>
+    <w:p>
+      <w:pPr>
+        <w:pStyle w:val="NoSpacing"/>
+      </w:pPr>
+      <w:r>
+        <w:t xml:space="preserve">        "productName": "ARNI SILK",</w:t>
+      </w:r>
+    </w:p>
+    <w:p>
+      <w:pPr>
+        <w:pStyle w:val="NoSpacing"/>
+      </w:pPr>
+      <w:r>
+        <w:t xml:space="preserve">        "billingName": "PAS-001",</w:t>
+      </w:r>
+    </w:p>
+    <w:p>
+      <w:pPr>
+        <w:pStyle w:val="NoSpacing"/>
+      </w:pPr>
+      <w:r>
+        <w:t xml:space="preserve">        "type": "Saree",</w:t>
+      </w:r>
+    </w:p>
+    <w:p>
+      <w:pPr>
+        <w:pStyle w:val="NoSpacing"/>
+      </w:pPr>
+      <w:r>
+        <w:t xml:space="preserve">        "gst": 5,</w:t>
+      </w:r>
+    </w:p>
+    <w:p>
+      <w:pPr>
+        <w:pStyle w:val="NoSpacing"/>
+      </w:pPr>
+      <w:r>
+        <w:t xml:space="preserve">        "hsnCode": 5007</w:t>
+      </w:r>
+    </w:p>
+    <w:p>
+      <w:pPr>
+        <w:pStyle w:val="NoSpacing"/>
+      </w:pPr>
+      <w:r>
+        <w:t xml:space="preserve">    },</w:t>
+      </w:r>
+    </w:p>
+    <w:p>
+      <w:pPr>
+        <w:pStyle w:val="NoSpacing"/>
+      </w:pPr>
+      <w:r>
+        <w:t xml:space="preserve">    {</w:t>
+      </w:r>
+    </w:p>
+    <w:p>
+      <w:pPr>
+        <w:pStyle w:val="NoSpacing"/>
+      </w:pPr>
+      <w:r>
+        <w:t xml:space="preserve">        "productID": 2,</w:t>
+      </w:r>
+    </w:p>
+    <w:p>
+      <w:pPr>
+        <w:pStyle w:val="NoSpacing"/>
+      </w:pPr>
+      <w:r>
+        <w:t xml:space="preserve">        "productName": "ART DOPIEN WITH WORK",</w:t>
+      </w:r>
+    </w:p>
+    <w:p>
+      <w:pPr>
+        <w:pStyle w:val="NoSpacing"/>
+      </w:pPr>
+      <w:r>
+        <w:t xml:space="preserve">        "billingName": "ADWW-002",</w:t>
+      </w:r>
+    </w:p>
+    <w:p>
+      <w:pPr>
+        <w:pStyle w:val="NoSpacing"/>
+      </w:pPr>
+      <w:r>
+        <w:t xml:space="preserve">        "type": "Saree",</w:t>
+      </w:r>
+    </w:p>
+    <w:p>
+      <w:pPr>
+        <w:pStyle w:val="NoSpacing"/>
+      </w:pPr>
+      <w:r>
+        <w:t xml:space="preserve">        "gst": 5,</w:t>
+      </w:r>
+    </w:p>
+    <w:p>
+      <w:pPr>
+        <w:pStyle w:val="NoSpacing"/>
+      </w:pPr>
+      <w:r>
+        <w:t xml:space="preserve">        "hsnCode": 5407</w:t>
+      </w:r>
+    </w:p>
+    <w:p>
+      <w:pPr>
+        <w:pStyle w:val="NoSpacing"/>
+      </w:pPr>
+      <w:r>
+        <w:t xml:space="preserve">    },</w:t>
+      </w:r>
+    </w:p>
+    <w:p>
+      <w:pPr>
+        <w:pStyle w:val="NoSpacing"/>
+      </w:pPr>
+      <w:r>
+        <w:t xml:space="preserve">    {</w:t>
+      </w:r>
+    </w:p>
+    <w:p>
+      <w:pPr>
+        <w:pStyle w:val="NoSpacing"/>
+      </w:pPr>
+      <w:r>
+        <w:t xml:space="preserve">        "productID": 3,</w:t>
+      </w:r>
+    </w:p>
+    <w:p>
+      <w:pPr>
+        <w:pStyle w:val="NoSpacing"/>
+      </w:pPr>
+      <w:r>
+        <w:t xml:space="preserve">        "productName": "ASSAM SILK",</w:t>
+      </w:r>
+    </w:p>
+    <w:p>
+      <w:pPr>
+        <w:pStyle w:val="NoSpacing"/>
+      </w:pPr>
+      <w:r>
+        <w:t xml:space="preserve">        "billingName": "AS-003",</w:t>
+      </w:r>
+    </w:p>
+    <w:p>
+      <w:pPr>
+        <w:pStyle w:val="NoSpacing"/>
+      </w:pPr>
+      <w:r>
+        <w:t xml:space="preserve">        "type": "Saree",</w:t>
+      </w:r>
+    </w:p>
+    <w:p>
+      <w:pPr>
+        <w:pStyle w:val="NoSpacing"/>
+      </w:pPr>
+      <w:r>
+        <w:t xml:space="preserve">        "gst": 5,</w:t>
+      </w:r>
+    </w:p>
+    <w:p>
+      <w:pPr>
+        <w:pStyle w:val="NoSpacing"/>
+      </w:pPr>
+      <w:r>
+        <w:t xml:space="preserve">        "hsnCode": 5007</w:t>
+      </w:r>
+    </w:p>
+    <w:p>
+      <w:pPr>
+        <w:pStyle w:val="NoSpacing"/>
+      </w:pPr>
+      <w:r>
+        <w:t xml:space="preserve">    }</w:t>
+      </w:r>
+    </w:p>
+    <w:p>
+      <w:pPr>
+        <w:pStyle w:val="NoSpacing"/>
+      </w:pPr>
+      <w:r>
+        <w:t>]</w:t>
+      </w:r>
+      <w:bookmarkStart w:id="0" w:name="_GoBack"/>
+      <w:bookmarkEnd w:id="0"/>
     </w:p>
     <w:sectPr>
       <w:pgSz w:w="12240" w:h="15840"/>

</xml_diff>

<commit_message>
Commit 05012019 @Kaustav New API for StockInit
</commit_message>
<xml_diff>
--- a/API Documentation/API DOCUMENTATION.docx
+++ b/API Documentation/API DOCUMENTATION.docx
@@ -54,6 +54,46 @@
     <w:p>
       <w:pPr>
         <w:pStyle w:val="NoSpacing"/>
+        <w:jc w:val="center"/>
+        <w:rPr>
+          <w:b/>
+          <w:bCs/>
+          <w:i/>
+          <w:iCs/>
+        </w:rPr>
+      </w:pPr>
+      <w:r>
+        <w:rPr>
+          <w:b/>
+          <w:bCs/>
+          <w:i/>
+          <w:iCs/>
+        </w:rPr>
+        <w:t xml:space="preserve">Action: To </w:t>
+      </w:r>
+      <w:r>
+        <w:rPr>
+          <w:b/>
+          <w:bCs/>
+          <w:i/>
+          <w:iCs/>
+        </w:rPr>
+        <w:t>Login</w:t>
+      </w:r>
+    </w:p>
+    <w:p>
+      <w:pPr>
+        <w:pStyle w:val="NoSpacing"/>
+      </w:pPr>
+    </w:p>
+    <w:p>
+      <w:pPr>
+        <w:pStyle w:val="NoSpacing"/>
+      </w:pPr>
+    </w:p>
+    <w:p>
+      <w:pPr>
+        <w:pStyle w:val="NoSpacing"/>
       </w:pPr>
       <w:r>
         <w:t xml:space="preserve">Controller Name: </w:t>
@@ -74,9 +114,15 @@
           <w:bCs/>
         </w:rPr>
       </w:pPr>
-      <w:r>
-        <w:t xml:space="preserve">EndPoint: </w:t>
-      </w:r>
+      <w:proofErr w:type="spellStart"/>
+      <w:r>
+        <w:t>EndPoint</w:t>
+      </w:r>
+      <w:proofErr w:type="spellEnd"/>
+      <w:r>
+        <w:t xml:space="preserve">: </w:t>
+      </w:r>
+      <w:proofErr w:type="spellStart"/>
       <w:r>
         <w:rPr>
           <w:b/>
@@ -84,6 +130,7 @@
         </w:rPr>
         <w:t>LoginAuthentication</w:t>
       </w:r>
+      <w:proofErr w:type="spellEnd"/>
     </w:p>
     <w:p>
       <w:pPr>
@@ -210,39 +257,95 @@
         <w:pStyle w:val="NoSpacing"/>
       </w:pPr>
       <w:r>
-        <w:t xml:space="preserve">    "userID": "54402",</w:t>
-      </w:r>
-    </w:p>
-    <w:p>
-      <w:pPr>
-        <w:pStyle w:val="NoSpacing"/>
-      </w:pPr>
-      <w:r>
-        <w:t xml:space="preserve">    "firstName": "Kunal",</w:t>
-      </w:r>
-    </w:p>
-    <w:p>
-      <w:pPr>
-        <w:pStyle w:val="NoSpacing"/>
-      </w:pPr>
-      <w:r>
-        <w:t xml:space="preserve">    "middleName": "",</w:t>
-      </w:r>
-    </w:p>
-    <w:p>
-      <w:pPr>
-        <w:pStyle w:val="NoSpacing"/>
-      </w:pPr>
-      <w:r>
-        <w:t xml:space="preserve">    "lastName": "Mukherjee",</w:t>
-      </w:r>
-    </w:p>
-    <w:p>
-      <w:pPr>
-        <w:pStyle w:val="NoSpacing"/>
-      </w:pPr>
-      <w:r>
-        <w:t xml:space="preserve">    "userRole": "ADMIN"</w:t>
+        <w:t xml:space="preserve">    "</w:t>
+      </w:r>
+      <w:proofErr w:type="spellStart"/>
+      <w:proofErr w:type="gramStart"/>
+      <w:r>
+        <w:t>userID</w:t>
+      </w:r>
+      <w:proofErr w:type="spellEnd"/>
+      <w:proofErr w:type="gramEnd"/>
+      <w:r>
+        <w:t>": "54402",</w:t>
+      </w:r>
+    </w:p>
+    <w:p>
+      <w:pPr>
+        <w:pStyle w:val="NoSpacing"/>
+      </w:pPr>
+      <w:r>
+        <w:t xml:space="preserve">    "</w:t>
+      </w:r>
+      <w:proofErr w:type="spellStart"/>
+      <w:proofErr w:type="gramStart"/>
+      <w:r>
+        <w:t>firstName</w:t>
+      </w:r>
+      <w:proofErr w:type="spellEnd"/>
+      <w:proofErr w:type="gramEnd"/>
+      <w:r>
+        <w:t>": "</w:t>
+      </w:r>
+      <w:proofErr w:type="spellStart"/>
+      <w:r>
+        <w:t>Kunal</w:t>
+      </w:r>
+      <w:proofErr w:type="spellEnd"/>
+      <w:r>
+        <w:t>",</w:t>
+      </w:r>
+    </w:p>
+    <w:p>
+      <w:pPr>
+        <w:pStyle w:val="NoSpacing"/>
+      </w:pPr>
+      <w:r>
+        <w:t xml:space="preserve">    "</w:t>
+      </w:r>
+      <w:proofErr w:type="spellStart"/>
+      <w:r>
+        <w:t>middleName</w:t>
+      </w:r>
+      <w:proofErr w:type="spellEnd"/>
+      <w:r>
+        <w:t>": "",</w:t>
+      </w:r>
+    </w:p>
+    <w:p>
+      <w:pPr>
+        <w:pStyle w:val="NoSpacing"/>
+      </w:pPr>
+      <w:r>
+        <w:t xml:space="preserve">    "</w:t>
+      </w:r>
+      <w:proofErr w:type="spellStart"/>
+      <w:proofErr w:type="gramStart"/>
+      <w:r>
+        <w:t>lastName</w:t>
+      </w:r>
+      <w:proofErr w:type="spellEnd"/>
+      <w:proofErr w:type="gramEnd"/>
+      <w:r>
+        <w:t>": "Mukherjee",</w:t>
+      </w:r>
+    </w:p>
+    <w:p>
+      <w:pPr>
+        <w:pStyle w:val="NoSpacing"/>
+      </w:pPr>
+      <w:r>
+        <w:t xml:space="preserve">    "</w:t>
+      </w:r>
+      <w:proofErr w:type="spellStart"/>
+      <w:proofErr w:type="gramStart"/>
+      <w:r>
+        <w:t>userRole</w:t>
+      </w:r>
+      <w:proofErr w:type="spellEnd"/>
+      <w:proofErr w:type="gramEnd"/>
+      <w:r>
+        <w:t>": "ADMIN"</w:t>
       </w:r>
     </w:p>
     <w:p>
@@ -293,9 +396,11 @@
             <w:pPr>
               <w:pStyle w:val="NoSpacing"/>
             </w:pPr>
+            <w:proofErr w:type="spellStart"/>
             <w:r>
               <w:t>UserName</w:t>
             </w:r>
+            <w:proofErr w:type="spellEnd"/>
           </w:p>
         </w:tc>
         <w:tc>
@@ -501,19 +606,34 @@
     <w:p>
       <w:pPr>
         <w:pStyle w:val="NoSpacing"/>
-      </w:pPr>
-    </w:p>
-    <w:p>
-      <w:pPr>
-        <w:pStyle w:val="NoSpacing"/>
-      </w:pPr>
-    </w:p>
-    <w:p>
-      <w:pPr>
-        <w:pStyle w:val="NoSpacing"/>
-      </w:pPr>
-      <w:r>
-        <w:lastRenderedPageBreak/>
+        <w:jc w:val="center"/>
+        <w:rPr>
+          <w:b/>
+          <w:bCs/>
+          <w:i/>
+          <w:iCs/>
+        </w:rPr>
+      </w:pPr>
+      <w:r>
+        <w:rPr>
+          <w:b/>
+          <w:bCs/>
+          <w:i/>
+          <w:iCs/>
+        </w:rPr>
+        <w:t>Action: To Get the Product List from Database</w:t>
+      </w:r>
+    </w:p>
+    <w:p>
+      <w:pPr>
+        <w:pStyle w:val="NoSpacing"/>
+      </w:pPr>
+    </w:p>
+    <w:p>
+      <w:pPr>
+        <w:pStyle w:val="NoSpacing"/>
+      </w:pPr>
+      <w:r>
         <w:t xml:space="preserve">Controller Name: </w:t>
       </w:r>
       <w:r>
@@ -535,9 +655,15 @@
           <w:bCs/>
         </w:rPr>
       </w:pPr>
-      <w:r>
-        <w:t xml:space="preserve">EndPoint: </w:t>
-      </w:r>
+      <w:proofErr w:type="spellStart"/>
+      <w:r>
+        <w:t>EndPoint</w:t>
+      </w:r>
+      <w:proofErr w:type="spellEnd"/>
+      <w:r>
+        <w:t xml:space="preserve">: </w:t>
+      </w:r>
+      <w:proofErr w:type="spellStart"/>
       <w:r>
         <w:rPr>
           <w:b/>
@@ -545,6 +671,7 @@
         </w:rPr>
         <w:t>GetProductList</w:t>
       </w:r>
+      <w:proofErr w:type="spellEnd"/>
     </w:p>
     <w:p>
       <w:pPr>
@@ -653,47 +780,113 @@
         <w:pStyle w:val="NoSpacing"/>
       </w:pPr>
       <w:r>
-        <w:t xml:space="preserve">        "productID": 1,</w:t>
-      </w:r>
-    </w:p>
-    <w:p>
-      <w:pPr>
-        <w:pStyle w:val="NoSpacing"/>
-      </w:pPr>
-      <w:r>
-        <w:t xml:space="preserve">        "productName": "ARNI SILK",</w:t>
-      </w:r>
-    </w:p>
-    <w:p>
-      <w:pPr>
-        <w:pStyle w:val="NoSpacing"/>
-      </w:pPr>
-      <w:r>
-        <w:t xml:space="preserve">        "billingName": "PAS-001",</w:t>
-      </w:r>
-    </w:p>
-    <w:p>
-      <w:pPr>
-        <w:pStyle w:val="NoSpacing"/>
-      </w:pPr>
-      <w:r>
-        <w:t xml:space="preserve">        "type": "Saree",</w:t>
-      </w:r>
-    </w:p>
-    <w:p>
-      <w:pPr>
-        <w:pStyle w:val="NoSpacing"/>
-      </w:pPr>
-      <w:r>
-        <w:t xml:space="preserve">        "gst": 5,</w:t>
-      </w:r>
-    </w:p>
-    <w:p>
-      <w:pPr>
-        <w:pStyle w:val="NoSpacing"/>
-      </w:pPr>
-      <w:r>
-        <w:t xml:space="preserve">        "hsnCode": 5007</w:t>
+        <w:t xml:space="preserve">        "</w:t>
+      </w:r>
+      <w:proofErr w:type="spellStart"/>
+      <w:proofErr w:type="gramStart"/>
+      <w:r>
+        <w:t>productID</w:t>
+      </w:r>
+      <w:proofErr w:type="spellEnd"/>
+      <w:proofErr w:type="gramEnd"/>
+      <w:r>
+        <w:t>": 1,</w:t>
+      </w:r>
+    </w:p>
+    <w:p>
+      <w:pPr>
+        <w:pStyle w:val="NoSpacing"/>
+      </w:pPr>
+      <w:r>
+        <w:t xml:space="preserve">        "</w:t>
+      </w:r>
+      <w:proofErr w:type="spellStart"/>
+      <w:proofErr w:type="gramStart"/>
+      <w:r>
+        <w:t>productName</w:t>
+      </w:r>
+      <w:proofErr w:type="spellEnd"/>
+      <w:proofErr w:type="gramEnd"/>
+      <w:r>
+        <w:t>": "ARNI SILK",</w:t>
+      </w:r>
+    </w:p>
+    <w:p>
+      <w:pPr>
+        <w:pStyle w:val="NoSpacing"/>
+      </w:pPr>
+      <w:r>
+        <w:t xml:space="preserve">        "</w:t>
+      </w:r>
+      <w:proofErr w:type="spellStart"/>
+      <w:proofErr w:type="gramStart"/>
+      <w:r>
+        <w:t>billingName</w:t>
+      </w:r>
+      <w:proofErr w:type="spellEnd"/>
+      <w:proofErr w:type="gramEnd"/>
+      <w:r>
+        <w:t>": "PAS-001",</w:t>
+      </w:r>
+    </w:p>
+    <w:p>
+      <w:pPr>
+        <w:pStyle w:val="NoSpacing"/>
+      </w:pPr>
+      <w:r>
+        <w:t xml:space="preserve">        "</w:t>
+      </w:r>
+      <w:proofErr w:type="gramStart"/>
+      <w:r>
+        <w:t>type</w:t>
+      </w:r>
+      <w:proofErr w:type="gramEnd"/>
+      <w:r>
+        <w:t>": "</w:t>
+      </w:r>
+      <w:proofErr w:type="spellStart"/>
+      <w:r>
+        <w:t>Saree</w:t>
+      </w:r>
+      <w:proofErr w:type="spellEnd"/>
+      <w:r>
+        <w:t>",</w:t>
+      </w:r>
+    </w:p>
+    <w:p>
+      <w:pPr>
+        <w:pStyle w:val="NoSpacing"/>
+      </w:pPr>
+      <w:r>
+        <w:t xml:space="preserve">        "</w:t>
+      </w:r>
+      <w:proofErr w:type="spellStart"/>
+      <w:proofErr w:type="gramStart"/>
+      <w:r>
+        <w:t>gst</w:t>
+      </w:r>
+      <w:proofErr w:type="spellEnd"/>
+      <w:proofErr w:type="gramEnd"/>
+      <w:r>
+        <w:t>": 5,</w:t>
+      </w:r>
+    </w:p>
+    <w:p>
+      <w:pPr>
+        <w:pStyle w:val="NoSpacing"/>
+      </w:pPr>
+      <w:r>
+        <w:t xml:space="preserve">        "</w:t>
+      </w:r>
+      <w:proofErr w:type="spellStart"/>
+      <w:proofErr w:type="gramStart"/>
+      <w:r>
+        <w:t>hsnCode</w:t>
+      </w:r>
+      <w:proofErr w:type="spellEnd"/>
+      <w:proofErr w:type="gramEnd"/>
+      <w:r>
+        <w:t>": 5007</w:t>
       </w:r>
     </w:p>
     <w:p>
@@ -717,47 +910,113 @@
         <w:pStyle w:val="NoSpacing"/>
       </w:pPr>
       <w:r>
-        <w:t xml:space="preserve">        "productID": 2,</w:t>
-      </w:r>
-    </w:p>
-    <w:p>
-      <w:pPr>
-        <w:pStyle w:val="NoSpacing"/>
-      </w:pPr>
-      <w:r>
-        <w:t xml:space="preserve">        "productName": "ART DOPIEN WITH WORK",</w:t>
-      </w:r>
-    </w:p>
-    <w:p>
-      <w:pPr>
-        <w:pStyle w:val="NoSpacing"/>
-      </w:pPr>
-      <w:r>
-        <w:t xml:space="preserve">        "billingName": "ADWW-002",</w:t>
-      </w:r>
-    </w:p>
-    <w:p>
-      <w:pPr>
-        <w:pStyle w:val="NoSpacing"/>
-      </w:pPr>
-      <w:r>
-        <w:t xml:space="preserve">        "type": "Saree",</w:t>
-      </w:r>
-    </w:p>
-    <w:p>
-      <w:pPr>
-        <w:pStyle w:val="NoSpacing"/>
-      </w:pPr>
-      <w:r>
-        <w:t xml:space="preserve">        "gst": 5,</w:t>
-      </w:r>
-    </w:p>
-    <w:p>
-      <w:pPr>
-        <w:pStyle w:val="NoSpacing"/>
-      </w:pPr>
-      <w:r>
-        <w:t xml:space="preserve">        "hsnCode": 5407</w:t>
+        <w:t xml:space="preserve">        "</w:t>
+      </w:r>
+      <w:proofErr w:type="spellStart"/>
+      <w:proofErr w:type="gramStart"/>
+      <w:r>
+        <w:t>productID</w:t>
+      </w:r>
+      <w:proofErr w:type="spellEnd"/>
+      <w:proofErr w:type="gramEnd"/>
+      <w:r>
+        <w:t>": 2,</w:t>
+      </w:r>
+    </w:p>
+    <w:p>
+      <w:pPr>
+        <w:pStyle w:val="NoSpacing"/>
+      </w:pPr>
+      <w:r>
+        <w:t xml:space="preserve">        "</w:t>
+      </w:r>
+      <w:proofErr w:type="spellStart"/>
+      <w:proofErr w:type="gramStart"/>
+      <w:r>
+        <w:t>productName</w:t>
+      </w:r>
+      <w:proofErr w:type="spellEnd"/>
+      <w:proofErr w:type="gramEnd"/>
+      <w:r>
+        <w:t>": "ART DOPIEN WITH WORK",</w:t>
+      </w:r>
+    </w:p>
+    <w:p>
+      <w:pPr>
+        <w:pStyle w:val="NoSpacing"/>
+      </w:pPr>
+      <w:r>
+        <w:t xml:space="preserve">        "</w:t>
+      </w:r>
+      <w:proofErr w:type="spellStart"/>
+      <w:proofErr w:type="gramStart"/>
+      <w:r>
+        <w:t>billingName</w:t>
+      </w:r>
+      <w:proofErr w:type="spellEnd"/>
+      <w:proofErr w:type="gramEnd"/>
+      <w:r>
+        <w:t>": "ADWW-002",</w:t>
+      </w:r>
+    </w:p>
+    <w:p>
+      <w:pPr>
+        <w:pStyle w:val="NoSpacing"/>
+      </w:pPr>
+      <w:r>
+        <w:t xml:space="preserve">        "</w:t>
+      </w:r>
+      <w:proofErr w:type="gramStart"/>
+      <w:r>
+        <w:t>type</w:t>
+      </w:r>
+      <w:proofErr w:type="gramEnd"/>
+      <w:r>
+        <w:t>": "</w:t>
+      </w:r>
+      <w:proofErr w:type="spellStart"/>
+      <w:r>
+        <w:t>Saree</w:t>
+      </w:r>
+      <w:proofErr w:type="spellEnd"/>
+      <w:r>
+        <w:t>",</w:t>
+      </w:r>
+    </w:p>
+    <w:p>
+      <w:pPr>
+        <w:pStyle w:val="NoSpacing"/>
+      </w:pPr>
+      <w:r>
+        <w:t xml:space="preserve">        "</w:t>
+      </w:r>
+      <w:proofErr w:type="spellStart"/>
+      <w:proofErr w:type="gramStart"/>
+      <w:r>
+        <w:t>gst</w:t>
+      </w:r>
+      <w:proofErr w:type="spellEnd"/>
+      <w:proofErr w:type="gramEnd"/>
+      <w:r>
+        <w:t>": 5,</w:t>
+      </w:r>
+    </w:p>
+    <w:p>
+      <w:pPr>
+        <w:pStyle w:val="NoSpacing"/>
+      </w:pPr>
+      <w:r>
+        <w:t xml:space="preserve">        "</w:t>
+      </w:r>
+      <w:proofErr w:type="spellStart"/>
+      <w:proofErr w:type="gramStart"/>
+      <w:r>
+        <w:t>hsnCode</w:t>
+      </w:r>
+      <w:proofErr w:type="spellEnd"/>
+      <w:proofErr w:type="gramEnd"/>
+      <w:r>
+        <w:t>": 5407</w:t>
       </w:r>
     </w:p>
     <w:p>
@@ -781,47 +1040,113 @@
         <w:pStyle w:val="NoSpacing"/>
       </w:pPr>
       <w:r>
-        <w:t xml:space="preserve">        "productID": 3,</w:t>
-      </w:r>
-    </w:p>
-    <w:p>
-      <w:pPr>
-        <w:pStyle w:val="NoSpacing"/>
-      </w:pPr>
-      <w:r>
-        <w:t xml:space="preserve">        "productName": "ASSAM SILK",</w:t>
-      </w:r>
-    </w:p>
-    <w:p>
-      <w:pPr>
-        <w:pStyle w:val="NoSpacing"/>
-      </w:pPr>
-      <w:r>
-        <w:t xml:space="preserve">        "billingName": "AS-003",</w:t>
-      </w:r>
-    </w:p>
-    <w:p>
-      <w:pPr>
-        <w:pStyle w:val="NoSpacing"/>
-      </w:pPr>
-      <w:r>
-        <w:t xml:space="preserve">        "type": "Saree",</w:t>
-      </w:r>
-    </w:p>
-    <w:p>
-      <w:pPr>
-        <w:pStyle w:val="NoSpacing"/>
-      </w:pPr>
-      <w:r>
-        <w:t xml:space="preserve">        "gst": 5,</w:t>
-      </w:r>
-    </w:p>
-    <w:p>
-      <w:pPr>
-        <w:pStyle w:val="NoSpacing"/>
-      </w:pPr>
-      <w:r>
-        <w:t xml:space="preserve">        "hsnCode": 5007</w:t>
+        <w:t xml:space="preserve">        "</w:t>
+      </w:r>
+      <w:proofErr w:type="spellStart"/>
+      <w:proofErr w:type="gramStart"/>
+      <w:r>
+        <w:t>productID</w:t>
+      </w:r>
+      <w:proofErr w:type="spellEnd"/>
+      <w:proofErr w:type="gramEnd"/>
+      <w:r>
+        <w:t>": 3,</w:t>
+      </w:r>
+    </w:p>
+    <w:p>
+      <w:pPr>
+        <w:pStyle w:val="NoSpacing"/>
+      </w:pPr>
+      <w:r>
+        <w:t xml:space="preserve">        "</w:t>
+      </w:r>
+      <w:proofErr w:type="spellStart"/>
+      <w:proofErr w:type="gramStart"/>
+      <w:r>
+        <w:t>productName</w:t>
+      </w:r>
+      <w:proofErr w:type="spellEnd"/>
+      <w:proofErr w:type="gramEnd"/>
+      <w:r>
+        <w:t>": "ASSAM SILK",</w:t>
+      </w:r>
+    </w:p>
+    <w:p>
+      <w:pPr>
+        <w:pStyle w:val="NoSpacing"/>
+      </w:pPr>
+      <w:r>
+        <w:t xml:space="preserve">        "</w:t>
+      </w:r>
+      <w:proofErr w:type="spellStart"/>
+      <w:proofErr w:type="gramStart"/>
+      <w:r>
+        <w:t>billingName</w:t>
+      </w:r>
+      <w:proofErr w:type="spellEnd"/>
+      <w:proofErr w:type="gramEnd"/>
+      <w:r>
+        <w:t>": "AS-003",</w:t>
+      </w:r>
+    </w:p>
+    <w:p>
+      <w:pPr>
+        <w:pStyle w:val="NoSpacing"/>
+      </w:pPr>
+      <w:r>
+        <w:t xml:space="preserve">        "</w:t>
+      </w:r>
+      <w:proofErr w:type="gramStart"/>
+      <w:r>
+        <w:t>type</w:t>
+      </w:r>
+      <w:proofErr w:type="gramEnd"/>
+      <w:r>
+        <w:t>": "</w:t>
+      </w:r>
+      <w:proofErr w:type="spellStart"/>
+      <w:r>
+        <w:t>Saree</w:t>
+      </w:r>
+      <w:proofErr w:type="spellEnd"/>
+      <w:r>
+        <w:t>",</w:t>
+      </w:r>
+    </w:p>
+    <w:p>
+      <w:pPr>
+        <w:pStyle w:val="NoSpacing"/>
+      </w:pPr>
+      <w:r>
+        <w:t xml:space="preserve">        "</w:t>
+      </w:r>
+      <w:proofErr w:type="spellStart"/>
+      <w:proofErr w:type="gramStart"/>
+      <w:r>
+        <w:t>gst</w:t>
+      </w:r>
+      <w:proofErr w:type="spellEnd"/>
+      <w:proofErr w:type="gramEnd"/>
+      <w:r>
+        <w:t>": 5,</w:t>
+      </w:r>
+    </w:p>
+    <w:p>
+      <w:pPr>
+        <w:pStyle w:val="NoSpacing"/>
+      </w:pPr>
+      <w:r>
+        <w:t xml:space="preserve">        "</w:t>
+      </w:r>
+      <w:proofErr w:type="spellStart"/>
+      <w:proofErr w:type="gramStart"/>
+      <w:r>
+        <w:t>hsnCode</w:t>
+      </w:r>
+      <w:proofErr w:type="spellEnd"/>
+      <w:proofErr w:type="gramEnd"/>
+      <w:r>
+        <w:t>": 5007</w:t>
       </w:r>
     </w:p>
     <w:p>
@@ -838,9 +1163,525 @@
       </w:pPr>
       <w:r>
         <w:t>]</w:t>
+      </w:r>
+    </w:p>
+    <w:p>
+      <w:pPr>
+        <w:pStyle w:val="NoSpacing"/>
+      </w:pPr>
+    </w:p>
+    <w:p>
+      <w:pPr>
+        <w:pStyle w:val="NoSpacing"/>
+      </w:pPr>
+    </w:p>
+    <w:p>
+      <w:pPr>
+        <w:pStyle w:val="NoSpacing"/>
+      </w:pPr>
+    </w:p>
+    <w:p>
+      <w:pPr>
+        <w:pStyle w:val="NoSpacing"/>
+      </w:pPr>
+    </w:p>
+    <w:p>
+      <w:pPr>
+        <w:pStyle w:val="NoSpacing"/>
+      </w:pPr>
+    </w:p>
+    <w:p>
+      <w:pPr>
+        <w:pStyle w:val="NoSpacing"/>
+      </w:pPr>
+    </w:p>
+    <w:p>
+      <w:pPr>
+        <w:pStyle w:val="NoSpacing"/>
+      </w:pPr>
+    </w:p>
+    <w:p>
+      <w:pPr>
+        <w:pStyle w:val="NoSpacing"/>
+      </w:pPr>
+    </w:p>
+    <w:p>
+      <w:pPr>
+        <w:pStyle w:val="NoSpacing"/>
+      </w:pPr>
+    </w:p>
+    <w:p>
+      <w:pPr>
+        <w:pStyle w:val="NoSpacing"/>
+      </w:pPr>
+    </w:p>
+    <w:p>
+      <w:pPr>
+        <w:pStyle w:val="NoSpacing"/>
+        <w:jc w:val="center"/>
+      </w:pPr>
+      <w:r>
+        <w:rPr>
+          <w:b/>
+          <w:bCs/>
+          <w:i/>
+          <w:iCs/>
+        </w:rPr>
+        <w:lastRenderedPageBreak/>
+        <w:t xml:space="preserve">Action: To </w:t>
+      </w:r>
+      <w:r>
+        <w:rPr>
+          <w:b/>
+          <w:bCs/>
+          <w:i/>
+          <w:iCs/>
+        </w:rPr>
+        <w:t>Generate Barcode and Lotting</w:t>
       </w:r>
       <w:bookmarkStart w:id="0" w:name="_GoBack"/>
       <w:bookmarkEnd w:id="0"/>
+    </w:p>
+    <w:p>
+      <w:pPr>
+        <w:pStyle w:val="NoSpacing"/>
+      </w:pPr>
+    </w:p>
+    <w:p>
+      <w:pPr>
+        <w:pStyle w:val="NoSpacing"/>
+      </w:pPr>
+    </w:p>
+    <w:p>
+      <w:pPr>
+        <w:pStyle w:val="NoSpacing"/>
+      </w:pPr>
+      <w:r>
+        <w:t xml:space="preserve">Controller Name: </w:t>
+      </w:r>
+      <w:r>
+        <w:rPr>
+          <w:b/>
+          <w:bCs/>
+        </w:rPr>
+        <w:t>Inventory</w:t>
+      </w:r>
+    </w:p>
+    <w:p>
+      <w:pPr>
+        <w:pStyle w:val="NoSpacing"/>
+        <w:rPr>
+          <w:b/>
+          <w:bCs/>
+        </w:rPr>
+      </w:pPr>
+      <w:proofErr w:type="spellStart"/>
+      <w:r>
+        <w:t>EndPoint</w:t>
+      </w:r>
+      <w:proofErr w:type="spellEnd"/>
+      <w:r>
+        <w:t xml:space="preserve">: </w:t>
+      </w:r>
+      <w:proofErr w:type="spellStart"/>
+      <w:r>
+        <w:rPr>
+          <w:b/>
+          <w:bCs/>
+        </w:rPr>
+        <w:t>GenerateBarcodeByLot</w:t>
+      </w:r>
+      <w:proofErr w:type="spellEnd"/>
+    </w:p>
+    <w:p>
+      <w:pPr>
+        <w:pStyle w:val="NoSpacing"/>
+      </w:pPr>
+    </w:p>
+    <w:p>
+      <w:pPr>
+        <w:rPr>
+          <w:rFonts w:ascii="Helvetica" w:hAnsi="Helvetica" w:cs="Helvetica"/>
+          <w:color w:val="505050"/>
+          <w:sz w:val="18"/>
+          <w:szCs w:val="18"/>
+          <w:shd w:val="clear" w:color="auto" w:fill="FAFAFA"/>
+        </w:rPr>
+      </w:pPr>
+      <w:r>
+        <w:t xml:space="preserve">URL: </w:t>
+      </w:r>
+      <w:r>
+        <w:rPr>
+          <w:rFonts w:ascii="Helvetica" w:hAnsi="Helvetica" w:cs="Helvetica"/>
+          <w:color w:val="505050"/>
+          <w:sz w:val="18"/>
+          <w:szCs w:val="18"/>
+          <w:shd w:val="clear" w:color="auto" w:fill="FAFAFA"/>
+        </w:rPr>
+        <w:t>https://localhost:44364/api/Inventory/GenerateBarcodeByLot</w:t>
+      </w:r>
+    </w:p>
+    <w:p>
+      <w:pPr>
+        <w:pStyle w:val="NoSpacing"/>
+        <w:rPr>
+          <w:b/>
+          <w:bCs/>
+          <w:i/>
+          <w:iCs/>
+          <w:shd w:val="clear" w:color="auto" w:fill="FAFAFA"/>
+        </w:rPr>
+      </w:pPr>
+      <w:r>
+        <w:rPr>
+          <w:b/>
+          <w:bCs/>
+          <w:i/>
+          <w:iCs/>
+          <w:shd w:val="clear" w:color="auto" w:fill="FAFAFA"/>
+        </w:rPr>
+        <w:t>Request Body:</w:t>
+      </w:r>
+    </w:p>
+    <w:p>
+      <w:pPr>
+        <w:pStyle w:val="NoSpacing"/>
+      </w:pPr>
+      <w:r>
+        <w:t>{</w:t>
+      </w:r>
+    </w:p>
+    <w:p>
+      <w:pPr>
+        <w:pStyle w:val="NoSpacing"/>
+      </w:pPr>
+      <w:r>
+        <w:tab/>
+        <w:t>"ProductID":"20",</w:t>
+      </w:r>
+    </w:p>
+    <w:p>
+      <w:pPr>
+        <w:pStyle w:val="NoSpacing"/>
+      </w:pPr>
+      <w:r>
+        <w:tab/>
+        <w:t>"Quantity":"50"</w:t>
+      </w:r>
+    </w:p>
+    <w:p>
+      <w:pPr>
+        <w:pStyle w:val="NoSpacing"/>
+      </w:pPr>
+      <w:r>
+        <w:t>}</w:t>
+      </w:r>
+    </w:p>
+    <w:p>
+      <w:pPr>
+        <w:pStyle w:val="NoSpacing"/>
+        <w:rPr>
+          <w:b/>
+          <w:bCs/>
+          <w:i/>
+          <w:iCs/>
+        </w:rPr>
+      </w:pPr>
+      <w:r>
+        <w:rPr>
+          <w:b/>
+          <w:bCs/>
+          <w:i/>
+          <w:iCs/>
+        </w:rPr>
+        <w:t>Response Body:</w:t>
+      </w:r>
+    </w:p>
+    <w:p>
+      <w:pPr>
+        <w:pStyle w:val="NoSpacing"/>
+      </w:pPr>
+      <w:r>
+        <w:t>[</w:t>
+      </w:r>
+    </w:p>
+    <w:p>
+      <w:pPr>
+        <w:pStyle w:val="NoSpacing"/>
+      </w:pPr>
+      <w:r>
+        <w:t xml:space="preserve">    {</w:t>
+      </w:r>
+    </w:p>
+    <w:p>
+      <w:pPr>
+        <w:pStyle w:val="NoSpacing"/>
+      </w:pPr>
+      <w:r>
+        <w:t xml:space="preserve">        "</w:t>
+      </w:r>
+      <w:proofErr w:type="spellStart"/>
+      <w:proofErr w:type="gramStart"/>
+      <w:r>
+        <w:t>lotNumber</w:t>
+      </w:r>
+      <w:proofErr w:type="spellEnd"/>
+      <w:proofErr w:type="gramEnd"/>
+      <w:r>
+        <w:t>": "1",</w:t>
+      </w:r>
+    </w:p>
+    <w:p>
+      <w:pPr>
+        <w:pStyle w:val="NoSpacing"/>
+      </w:pPr>
+      <w:r>
+        <w:t xml:space="preserve">        "</w:t>
+      </w:r>
+      <w:proofErr w:type="spellStart"/>
+      <w:proofErr w:type="gramStart"/>
+      <w:r>
+        <w:t>productID</w:t>
+      </w:r>
+      <w:proofErr w:type="spellEnd"/>
+      <w:proofErr w:type="gramEnd"/>
+      <w:r>
+        <w:t>": "21",</w:t>
+      </w:r>
+    </w:p>
+    <w:p>
+      <w:pPr>
+        <w:pStyle w:val="NoSpacing"/>
+      </w:pPr>
+      <w:r>
+        <w:t xml:space="preserve">        "</w:t>
+      </w:r>
+      <w:proofErr w:type="spellStart"/>
+      <w:proofErr w:type="gramStart"/>
+      <w:r>
+        <w:t>barcodeNumber</w:t>
+      </w:r>
+      <w:proofErr w:type="spellEnd"/>
+      <w:proofErr w:type="gramEnd"/>
+      <w:r>
+        <w:t>": "0210001010519001",</w:t>
+      </w:r>
+    </w:p>
+    <w:p>
+      <w:pPr>
+        <w:pStyle w:val="NoSpacing"/>
+      </w:pPr>
+      <w:r>
+        <w:t xml:space="preserve">        "</w:t>
+      </w:r>
+      <w:proofErr w:type="spellStart"/>
+      <w:proofErr w:type="gramStart"/>
+      <w:r>
+        <w:t>lotDate</w:t>
+      </w:r>
+      <w:proofErr w:type="spellEnd"/>
+      <w:proofErr w:type="gramEnd"/>
+      <w:r>
+        <w:t>": "01-May-19 03:42:39"</w:t>
+      </w:r>
+    </w:p>
+    <w:p>
+      <w:pPr>
+        <w:pStyle w:val="NoSpacing"/>
+      </w:pPr>
+      <w:r>
+        <w:t xml:space="preserve">    },</w:t>
+      </w:r>
+    </w:p>
+    <w:p>
+      <w:pPr>
+        <w:pStyle w:val="NoSpacing"/>
+      </w:pPr>
+      <w:r>
+        <w:t xml:space="preserve">    {</w:t>
+      </w:r>
+    </w:p>
+    <w:p>
+      <w:pPr>
+        <w:pStyle w:val="NoSpacing"/>
+      </w:pPr>
+      <w:r>
+        <w:t xml:space="preserve">        "</w:t>
+      </w:r>
+      <w:proofErr w:type="spellStart"/>
+      <w:proofErr w:type="gramStart"/>
+      <w:r>
+        <w:t>lotNumber</w:t>
+      </w:r>
+      <w:proofErr w:type="spellEnd"/>
+      <w:proofErr w:type="gramEnd"/>
+      <w:r>
+        <w:t>": "1",</w:t>
+      </w:r>
+    </w:p>
+    <w:p>
+      <w:pPr>
+        <w:pStyle w:val="NoSpacing"/>
+      </w:pPr>
+      <w:r>
+        <w:t xml:space="preserve">        "</w:t>
+      </w:r>
+      <w:proofErr w:type="spellStart"/>
+      <w:proofErr w:type="gramStart"/>
+      <w:r>
+        <w:t>productID</w:t>
+      </w:r>
+      <w:proofErr w:type="spellEnd"/>
+      <w:proofErr w:type="gramEnd"/>
+      <w:r>
+        <w:t>": "21",</w:t>
+      </w:r>
+    </w:p>
+    <w:p>
+      <w:pPr>
+        <w:pStyle w:val="NoSpacing"/>
+      </w:pPr>
+      <w:r>
+        <w:t xml:space="preserve">        "</w:t>
+      </w:r>
+      <w:proofErr w:type="spellStart"/>
+      <w:proofErr w:type="gramStart"/>
+      <w:r>
+        <w:t>barcodeNumber</w:t>
+      </w:r>
+      <w:proofErr w:type="spellEnd"/>
+      <w:proofErr w:type="gramEnd"/>
+      <w:r>
+        <w:t>": "0210001010519002",</w:t>
+      </w:r>
+    </w:p>
+    <w:p>
+      <w:pPr>
+        <w:pStyle w:val="NoSpacing"/>
+      </w:pPr>
+      <w:r>
+        <w:t xml:space="preserve">        "</w:t>
+      </w:r>
+      <w:proofErr w:type="spellStart"/>
+      <w:proofErr w:type="gramStart"/>
+      <w:r>
+        <w:t>lotDate</w:t>
+      </w:r>
+      <w:proofErr w:type="spellEnd"/>
+      <w:proofErr w:type="gramEnd"/>
+      <w:r>
+        <w:t>": "01-May-19 03:42:39"</w:t>
+      </w:r>
+    </w:p>
+    <w:p>
+      <w:pPr>
+        <w:pStyle w:val="NoSpacing"/>
+      </w:pPr>
+      <w:r>
+        <w:t xml:space="preserve">    },</w:t>
+      </w:r>
+    </w:p>
+    <w:p>
+      <w:pPr>
+        <w:pStyle w:val="NoSpacing"/>
+      </w:pPr>
+      <w:r>
+        <w:t xml:space="preserve">    {</w:t>
+      </w:r>
+    </w:p>
+    <w:p>
+      <w:pPr>
+        <w:pStyle w:val="NoSpacing"/>
+      </w:pPr>
+      <w:r>
+        <w:t xml:space="preserve">        "</w:t>
+      </w:r>
+      <w:proofErr w:type="spellStart"/>
+      <w:proofErr w:type="gramStart"/>
+      <w:r>
+        <w:t>lotNumber</w:t>
+      </w:r>
+      <w:proofErr w:type="spellEnd"/>
+      <w:proofErr w:type="gramEnd"/>
+      <w:r>
+        <w:t>": "1",</w:t>
+      </w:r>
+    </w:p>
+    <w:p>
+      <w:pPr>
+        <w:pStyle w:val="NoSpacing"/>
+      </w:pPr>
+      <w:r>
+        <w:t xml:space="preserve">        "</w:t>
+      </w:r>
+      <w:proofErr w:type="spellStart"/>
+      <w:proofErr w:type="gramStart"/>
+      <w:r>
+        <w:t>productID</w:t>
+      </w:r>
+      <w:proofErr w:type="spellEnd"/>
+      <w:proofErr w:type="gramEnd"/>
+      <w:r>
+        <w:t>": "21",</w:t>
+      </w:r>
+    </w:p>
+    <w:p>
+      <w:pPr>
+        <w:pStyle w:val="NoSpacing"/>
+      </w:pPr>
+      <w:r>
+        <w:t xml:space="preserve">        "</w:t>
+      </w:r>
+      <w:proofErr w:type="spellStart"/>
+      <w:proofErr w:type="gramStart"/>
+      <w:r>
+        <w:t>barcodeNumber</w:t>
+      </w:r>
+      <w:proofErr w:type="spellEnd"/>
+      <w:proofErr w:type="gramEnd"/>
+      <w:r>
+        <w:t>": "0210001010519003",</w:t>
+      </w:r>
+    </w:p>
+    <w:p>
+      <w:pPr>
+        <w:pStyle w:val="NoSpacing"/>
+      </w:pPr>
+      <w:r>
+        <w:t xml:space="preserve">        "</w:t>
+      </w:r>
+      <w:proofErr w:type="spellStart"/>
+      <w:proofErr w:type="gramStart"/>
+      <w:r>
+        <w:t>lotDate</w:t>
+      </w:r>
+      <w:proofErr w:type="spellEnd"/>
+      <w:proofErr w:type="gramEnd"/>
+      <w:r>
+        <w:t>": "01-May-19 03:42:39"</w:t>
+      </w:r>
+    </w:p>
+    <w:p>
+      <w:pPr>
+        <w:pStyle w:val="NoSpacing"/>
+      </w:pPr>
+      <w:r>
+        <w:t xml:space="preserve">    }</w:t>
+      </w:r>
+    </w:p>
+    <w:p>
+      <w:pPr>
+        <w:pStyle w:val="NoSpacing"/>
+      </w:pPr>
+      <w:r>
+        <w:t>]</w:t>
+      </w:r>
+    </w:p>
+    <w:p>
+      <w:pPr>
+        <w:pStyle w:val="NoSpacing"/>
+      </w:pPr>
     </w:p>
     <w:sectPr>
       <w:pgSz w:w="12240" w:h="15840"/>

</xml_diff>

<commit_message>
Commit 05112019 @Kaustav 2
Api Documentation
</commit_message>
<xml_diff>
--- a/API Documentation/API DOCUMENTATION.docx
+++ b/API Documentation/API DOCUMENTATION.docx
@@ -1237,10 +1237,19 @@
           <w:i/>
           <w:iCs/>
         </w:rPr>
-        <w:t>Generate Barcode and Lotting</w:t>
-      </w:r>
-      <w:bookmarkStart w:id="0" w:name="_GoBack"/>
-      <w:bookmarkEnd w:id="0"/>
+        <w:t xml:space="preserve">Generate Barcode and </w:t>
+      </w:r>
+      <w:proofErr w:type="spellStart"/>
+      <w:r>
+        <w:rPr>
+          <w:b/>
+          <w:bCs/>
+          <w:i/>
+          <w:iCs/>
+        </w:rPr>
+        <w:t>Lotting</w:t>
+      </w:r>
+      <w:proofErr w:type="spellEnd"/>
     </w:p>
     <w:p>
       <w:pPr>
@@ -1682,6 +1691,853 @@
       <w:pPr>
         <w:pStyle w:val="NoSpacing"/>
       </w:pPr>
+    </w:p>
+    <w:p>
+      <w:pPr>
+        <w:pStyle w:val="NoSpacing"/>
+      </w:pPr>
+    </w:p>
+    <w:p>
+      <w:pPr>
+        <w:pStyle w:val="NoSpacing"/>
+      </w:pPr>
+    </w:p>
+    <w:p>
+      <w:pPr>
+        <w:pStyle w:val="NoSpacing"/>
+      </w:pPr>
+    </w:p>
+    <w:p>
+      <w:pPr>
+        <w:pStyle w:val="NoSpacing"/>
+      </w:pPr>
+    </w:p>
+    <w:p>
+      <w:pPr>
+        <w:pStyle w:val="NoSpacing"/>
+      </w:pPr>
+    </w:p>
+    <w:p>
+      <w:pPr>
+        <w:pStyle w:val="NoSpacing"/>
+      </w:pPr>
+    </w:p>
+    <w:p>
+      <w:pPr>
+        <w:pStyle w:val="NoSpacing"/>
+      </w:pPr>
+    </w:p>
+    <w:p>
+      <w:pPr>
+        <w:pStyle w:val="NoSpacing"/>
+      </w:pPr>
+    </w:p>
+    <w:p>
+      <w:pPr>
+        <w:pStyle w:val="NoSpacing"/>
+      </w:pPr>
+    </w:p>
+    <w:p>
+      <w:pPr>
+        <w:pStyle w:val="NoSpacing"/>
+      </w:pPr>
+    </w:p>
+    <w:p>
+      <w:pPr>
+        <w:pStyle w:val="NoSpacing"/>
+      </w:pPr>
+    </w:p>
+    <w:p>
+      <w:pPr>
+        <w:pStyle w:val="NoSpacing"/>
+      </w:pPr>
+    </w:p>
+    <w:p>
+      <w:pPr>
+        <w:pStyle w:val="NoSpacing"/>
+      </w:pPr>
+    </w:p>
+    <w:p>
+      <w:pPr>
+        <w:pStyle w:val="NoSpacing"/>
+        <w:jc w:val="center"/>
+        <w:rPr>
+          <w:b/>
+          <w:bCs/>
+          <w:i/>
+          <w:iCs/>
+        </w:rPr>
+      </w:pPr>
+      <w:r>
+        <w:rPr>
+          <w:b/>
+          <w:bCs/>
+          <w:i/>
+          <w:iCs/>
+        </w:rPr>
+        <w:lastRenderedPageBreak/>
+        <w:t xml:space="preserve">Action: To </w:t>
+      </w:r>
+      <w:r>
+        <w:rPr>
+          <w:b/>
+          <w:bCs/>
+          <w:i/>
+          <w:iCs/>
+        </w:rPr>
+        <w:t xml:space="preserve">Get the Vendor and Product Details in </w:t>
+      </w:r>
+      <w:proofErr w:type="spellStart"/>
+      <w:r>
+        <w:rPr>
+          <w:b/>
+          <w:bCs/>
+          <w:i/>
+          <w:iCs/>
+        </w:rPr>
+        <w:t>Lotting</w:t>
+      </w:r>
+      <w:proofErr w:type="spellEnd"/>
+    </w:p>
+    <w:p>
+      <w:pPr>
+        <w:pStyle w:val="NoSpacing"/>
+        <w:jc w:val="center"/>
+      </w:pPr>
+    </w:p>
+    <w:p>
+      <w:pPr>
+        <w:pStyle w:val="NoSpacing"/>
+      </w:pPr>
+      <w:r>
+        <w:t xml:space="preserve">Controller Name: </w:t>
+      </w:r>
+      <w:r>
+        <w:rPr>
+          <w:b/>
+          <w:bCs/>
+        </w:rPr>
+        <w:t>Inventory</w:t>
+      </w:r>
+    </w:p>
+    <w:p>
+      <w:pPr>
+        <w:pStyle w:val="NoSpacing"/>
+        <w:rPr>
+          <w:b/>
+          <w:bCs/>
+        </w:rPr>
+      </w:pPr>
+      <w:proofErr w:type="spellStart"/>
+      <w:r>
+        <w:t>EndPoint</w:t>
+      </w:r>
+      <w:proofErr w:type="spellEnd"/>
+      <w:r>
+        <w:t xml:space="preserve">: </w:t>
+      </w:r>
+      <w:proofErr w:type="spellStart"/>
+      <w:r>
+        <w:rPr>
+          <w:b/>
+          <w:bCs/>
+        </w:rPr>
+        <w:t>GetProductVendorList</w:t>
+      </w:r>
+      <w:proofErr w:type="spellEnd"/>
+    </w:p>
+    <w:p>
+      <w:pPr>
+        <w:pStyle w:val="NoSpacing"/>
+      </w:pPr>
+    </w:p>
+    <w:p>
+      <w:pPr>
+        <w:rPr>
+          <w:rFonts w:ascii="Helvetica" w:hAnsi="Helvetica" w:cs="Helvetica"/>
+          <w:color w:val="505050"/>
+          <w:sz w:val="18"/>
+          <w:szCs w:val="18"/>
+          <w:shd w:val="clear" w:color="auto" w:fill="FAFAFA"/>
+        </w:rPr>
+      </w:pPr>
+      <w:r>
+        <w:t xml:space="preserve">URL: </w:t>
+      </w:r>
+      <w:hyperlink r:id="rId7" w:history="1">
+        <w:r>
+          <w:rPr>
+            <w:rStyle w:val="Hyperlink"/>
+            <w:rFonts w:ascii="Helvetica" w:hAnsi="Helvetica" w:cs="Helvetica"/>
+            <w:sz w:val="18"/>
+            <w:szCs w:val="18"/>
+            <w:shd w:val="clear" w:color="auto" w:fill="FAFAFA"/>
+          </w:rPr>
+          <w:t>https://localhost:44364/api/Inventory/GetProductVendorList</w:t>
+        </w:r>
+      </w:hyperlink>
+    </w:p>
+    <w:p>
+      <w:pPr>
+        <w:rPr>
+          <w:i/>
+          <w:iCs/>
+          <w:shd w:val="clear" w:color="auto" w:fill="FAFAFA"/>
+        </w:rPr>
+      </w:pPr>
+      <w:r>
+        <w:rPr>
+          <w:b/>
+          <w:bCs/>
+          <w:i/>
+          <w:iCs/>
+          <w:shd w:val="clear" w:color="auto" w:fill="FAFAFA"/>
+        </w:rPr>
+        <w:t>Request Body:</w:t>
+      </w:r>
+      <w:r>
+        <w:rPr>
+          <w:b/>
+          <w:bCs/>
+          <w:i/>
+          <w:iCs/>
+          <w:shd w:val="clear" w:color="auto" w:fill="FAFAFA"/>
+        </w:rPr>
+        <w:t xml:space="preserve"> </w:t>
+      </w:r>
+      <w:r>
+        <w:rPr>
+          <w:i/>
+          <w:iCs/>
+          <w:shd w:val="clear" w:color="auto" w:fill="FAFAFA"/>
+        </w:rPr>
+        <w:t>Not Applicable</w:t>
+      </w:r>
+    </w:p>
+    <w:p>
+      <w:pPr>
+        <w:rPr>
+          <w:b/>
+          <w:bCs/>
+          <w:i/>
+          <w:iCs/>
+        </w:rPr>
+      </w:pPr>
+      <w:r>
+        <w:rPr>
+          <w:b/>
+          <w:bCs/>
+          <w:i/>
+          <w:iCs/>
+        </w:rPr>
+        <w:t>Response Body:</w:t>
+      </w:r>
+    </w:p>
+    <w:p>
+      <w:pPr>
+        <w:pStyle w:val="NoSpacing"/>
+      </w:pPr>
+      <w:r>
+        <w:t>{</w:t>
+      </w:r>
+    </w:p>
+    <w:p>
+      <w:pPr>
+        <w:pStyle w:val="NoSpacing"/>
+      </w:pPr>
+      <w:r>
+        <w:t xml:space="preserve">    "</w:t>
+      </w:r>
+      <w:proofErr w:type="spellStart"/>
+      <w:proofErr w:type="gramStart"/>
+      <w:r>
+        <w:t>productDetails</w:t>
+      </w:r>
+      <w:proofErr w:type="spellEnd"/>
+      <w:proofErr w:type="gramEnd"/>
+      <w:r>
+        <w:t>": [</w:t>
+      </w:r>
+    </w:p>
+    <w:p>
+      <w:pPr>
+        <w:pStyle w:val="NoSpacing"/>
+      </w:pPr>
+      <w:r>
+        <w:t xml:space="preserve">        {</w:t>
+      </w:r>
+    </w:p>
+    <w:p>
+      <w:pPr>
+        <w:pStyle w:val="NoSpacing"/>
+      </w:pPr>
+      <w:r>
+        <w:t xml:space="preserve">            "</w:t>
+      </w:r>
+      <w:proofErr w:type="spellStart"/>
+      <w:proofErr w:type="gramStart"/>
+      <w:r>
+        <w:t>productID</w:t>
+      </w:r>
+      <w:proofErr w:type="spellEnd"/>
+      <w:proofErr w:type="gramEnd"/>
+      <w:r>
+        <w:t>": 82,</w:t>
+      </w:r>
+    </w:p>
+    <w:p>
+      <w:pPr>
+        <w:pStyle w:val="NoSpacing"/>
+      </w:pPr>
+      <w:r>
+        <w:t xml:space="preserve">            "</w:t>
+      </w:r>
+      <w:proofErr w:type="spellStart"/>
+      <w:proofErr w:type="gramStart"/>
+      <w:r>
+        <w:t>productName</w:t>
+      </w:r>
+      <w:proofErr w:type="spellEnd"/>
+      <w:proofErr w:type="gramEnd"/>
+      <w:r>
+        <w:t>": " LUCKNOW CHIKON COTTON",</w:t>
+      </w:r>
+    </w:p>
+    <w:p>
+      <w:pPr>
+        <w:pStyle w:val="NoSpacing"/>
+      </w:pPr>
+      <w:r>
+        <w:t xml:space="preserve">            "</w:t>
+      </w:r>
+      <w:proofErr w:type="spellStart"/>
+      <w:proofErr w:type="gramStart"/>
+      <w:r>
+        <w:t>billingName</w:t>
+      </w:r>
+      <w:proofErr w:type="spellEnd"/>
+      <w:proofErr w:type="gramEnd"/>
+      <w:r>
+        <w:t>": "LCC-082",</w:t>
+      </w:r>
+    </w:p>
+    <w:p>
+      <w:pPr>
+        <w:pStyle w:val="NoSpacing"/>
+      </w:pPr>
+      <w:r>
+        <w:t xml:space="preserve">            "</w:t>
+      </w:r>
+      <w:proofErr w:type="gramStart"/>
+      <w:r>
+        <w:t>type</w:t>
+      </w:r>
+      <w:proofErr w:type="gramEnd"/>
+      <w:r>
+        <w:t>": "</w:t>
+      </w:r>
+      <w:proofErr w:type="spellStart"/>
+      <w:r>
+        <w:t>Saree</w:t>
+      </w:r>
+      <w:proofErr w:type="spellEnd"/>
+      <w:r>
+        <w:t>",</w:t>
+      </w:r>
+    </w:p>
+    <w:p>
+      <w:pPr>
+        <w:pStyle w:val="NoSpacing"/>
+      </w:pPr>
+      <w:r>
+        <w:t xml:space="preserve">            "</w:t>
+      </w:r>
+      <w:proofErr w:type="spellStart"/>
+      <w:proofErr w:type="gramStart"/>
+      <w:r>
+        <w:t>gst</w:t>
+      </w:r>
+      <w:proofErr w:type="spellEnd"/>
+      <w:proofErr w:type="gramEnd"/>
+      <w:r>
+        <w:t>": 5,</w:t>
+      </w:r>
+    </w:p>
+    <w:p>
+      <w:pPr>
+        <w:pStyle w:val="NoSpacing"/>
+      </w:pPr>
+      <w:r>
+        <w:t xml:space="preserve">            "</w:t>
+      </w:r>
+      <w:proofErr w:type="spellStart"/>
+      <w:proofErr w:type="gramStart"/>
+      <w:r>
+        <w:t>hsnCode</w:t>
+      </w:r>
+      <w:proofErr w:type="spellEnd"/>
+      <w:proofErr w:type="gramEnd"/>
+      <w:r>
+        <w:t>": 5208</w:t>
+      </w:r>
+    </w:p>
+    <w:p>
+      <w:pPr>
+        <w:pStyle w:val="NoSpacing"/>
+      </w:pPr>
+      <w:r>
+        <w:t xml:space="preserve">        },</w:t>
+      </w:r>
+    </w:p>
+    <w:p>
+      <w:pPr>
+        <w:pStyle w:val="NoSpacing"/>
+      </w:pPr>
+      <w:r>
+        <w:t xml:space="preserve">        {</w:t>
+      </w:r>
+    </w:p>
+    <w:p>
+      <w:pPr>
+        <w:pStyle w:val="NoSpacing"/>
+      </w:pPr>
+      <w:r>
+        <w:t xml:space="preserve">            "</w:t>
+      </w:r>
+      <w:proofErr w:type="spellStart"/>
+      <w:proofErr w:type="gramStart"/>
+      <w:r>
+        <w:t>productID</w:t>
+      </w:r>
+      <w:proofErr w:type="spellEnd"/>
+      <w:proofErr w:type="gramEnd"/>
+      <w:r>
+        <w:t>": 487,</w:t>
+      </w:r>
+    </w:p>
+    <w:p>
+      <w:pPr>
+        <w:pStyle w:val="NoSpacing"/>
+      </w:pPr>
+      <w:r>
+        <w:t xml:space="preserve">            "</w:t>
+      </w:r>
+      <w:proofErr w:type="spellStart"/>
+      <w:proofErr w:type="gramStart"/>
+      <w:r>
+        <w:t>productName</w:t>
+      </w:r>
+      <w:proofErr w:type="spellEnd"/>
+      <w:proofErr w:type="gramEnd"/>
+      <w:r>
+        <w:t>": "ANARKALI SALWAR",</w:t>
+      </w:r>
+    </w:p>
+    <w:p>
+      <w:pPr>
+        <w:pStyle w:val="NoSpacing"/>
+      </w:pPr>
+      <w:r>
+        <w:t xml:space="preserve">            "</w:t>
+      </w:r>
+      <w:proofErr w:type="spellStart"/>
+      <w:proofErr w:type="gramStart"/>
+      <w:r>
+        <w:t>billingName</w:t>
+      </w:r>
+      <w:proofErr w:type="spellEnd"/>
+      <w:proofErr w:type="gramEnd"/>
+      <w:r>
+        <w:t>": "AS-487",</w:t>
+      </w:r>
+    </w:p>
+    <w:p>
+      <w:pPr>
+        <w:pStyle w:val="NoSpacing"/>
+      </w:pPr>
+      <w:r>
+        <w:t xml:space="preserve">            "</w:t>
+      </w:r>
+      <w:proofErr w:type="gramStart"/>
+      <w:r>
+        <w:t>type</w:t>
+      </w:r>
+      <w:proofErr w:type="gramEnd"/>
+      <w:r>
+        <w:t>": "</w:t>
+      </w:r>
+      <w:proofErr w:type="spellStart"/>
+      <w:r>
+        <w:t>Saree</w:t>
+      </w:r>
+      <w:proofErr w:type="spellEnd"/>
+      <w:r>
+        <w:t>",</w:t>
+      </w:r>
+    </w:p>
+    <w:p>
+      <w:pPr>
+        <w:pStyle w:val="NoSpacing"/>
+      </w:pPr>
+      <w:r>
+        <w:t xml:space="preserve">            "</w:t>
+      </w:r>
+      <w:proofErr w:type="spellStart"/>
+      <w:proofErr w:type="gramStart"/>
+      <w:r>
+        <w:t>gst</w:t>
+      </w:r>
+      <w:proofErr w:type="spellEnd"/>
+      <w:proofErr w:type="gramEnd"/>
+      <w:r>
+        <w:t>": 12,</w:t>
+      </w:r>
+    </w:p>
+    <w:p>
+      <w:pPr>
+        <w:pStyle w:val="NoSpacing"/>
+      </w:pPr>
+      <w:r>
+        <w:t xml:space="preserve">            "</w:t>
+      </w:r>
+      <w:proofErr w:type="spellStart"/>
+      <w:proofErr w:type="gramStart"/>
+      <w:r>
+        <w:t>hsnCode</w:t>
+      </w:r>
+      <w:proofErr w:type="spellEnd"/>
+      <w:proofErr w:type="gramEnd"/>
+      <w:r>
+        <w:t>": 6204</w:t>
+      </w:r>
+    </w:p>
+    <w:p>
+      <w:pPr>
+        <w:pStyle w:val="NoSpacing"/>
+      </w:pPr>
+      <w:r>
+        <w:t xml:space="preserve">        }</w:t>
+      </w:r>
+    </w:p>
+    <w:p>
+      <w:pPr>
+        <w:pStyle w:val="NoSpacing"/>
+      </w:pPr>
+      <w:r>
+        <w:t>],</w:t>
+      </w:r>
+    </w:p>
+    <w:p>
+      <w:pPr>
+        <w:pStyle w:val="NoSpacing"/>
+      </w:pPr>
+      <w:r>
+        <w:t>"</w:t>
+      </w:r>
+      <w:proofErr w:type="spellStart"/>
+      <w:proofErr w:type="gramStart"/>
+      <w:r>
+        <w:t>vendorDetails</w:t>
+      </w:r>
+      <w:proofErr w:type="spellEnd"/>
+      <w:proofErr w:type="gramEnd"/>
+      <w:r>
+        <w:t>": [</w:t>
+      </w:r>
+    </w:p>
+    <w:p>
+      <w:pPr>
+        <w:pStyle w:val="NoSpacing"/>
+      </w:pPr>
+      <w:r>
+        <w:t xml:space="preserve">        {</w:t>
+      </w:r>
+    </w:p>
+    <w:p>
+      <w:pPr>
+        <w:pStyle w:val="NoSpacing"/>
+      </w:pPr>
+      <w:r>
+        <w:t xml:space="preserve">            "</w:t>
+      </w:r>
+      <w:proofErr w:type="spellStart"/>
+      <w:proofErr w:type="gramStart"/>
+      <w:r>
+        <w:t>vendorID</w:t>
+      </w:r>
+      <w:proofErr w:type="spellEnd"/>
+      <w:proofErr w:type="gramEnd"/>
+      <w:r>
+        <w:t>": 1,</w:t>
+      </w:r>
+    </w:p>
+    <w:p>
+      <w:pPr>
+        <w:pStyle w:val="NoSpacing"/>
+      </w:pPr>
+      <w:r>
+        <w:t xml:space="preserve">            "</w:t>
+      </w:r>
+      <w:proofErr w:type="spellStart"/>
+      <w:proofErr w:type="gramStart"/>
+      <w:r>
+        <w:t>vendorName</w:t>
+      </w:r>
+      <w:proofErr w:type="spellEnd"/>
+      <w:proofErr w:type="gramEnd"/>
+      <w:r>
+        <w:t>": "A 2 Designer",</w:t>
+      </w:r>
+    </w:p>
+    <w:p>
+      <w:pPr>
+        <w:pStyle w:val="NoSpacing"/>
+      </w:pPr>
+      <w:r>
+        <w:t xml:space="preserve">            "</w:t>
+      </w:r>
+      <w:proofErr w:type="spellStart"/>
+      <w:proofErr w:type="gramStart"/>
+      <w:r>
+        <w:t>vendorLocation</w:t>
+      </w:r>
+      <w:proofErr w:type="spellEnd"/>
+      <w:proofErr w:type="gramEnd"/>
+      <w:r>
+        <w:t>": "LOCAL"</w:t>
+      </w:r>
+    </w:p>
+    <w:p>
+      <w:pPr>
+        <w:pStyle w:val="NoSpacing"/>
+      </w:pPr>
+      <w:r>
+        <w:t xml:space="preserve">        },</w:t>
+      </w:r>
+    </w:p>
+    <w:p>
+      <w:pPr>
+        <w:pStyle w:val="NoSpacing"/>
+      </w:pPr>
+      <w:r>
+        <w:t xml:space="preserve">        {</w:t>
+      </w:r>
+    </w:p>
+    <w:p>
+      <w:pPr>
+        <w:pStyle w:val="NoSpacing"/>
+      </w:pPr>
+      <w:r>
+        <w:t xml:space="preserve">            "</w:t>
+      </w:r>
+      <w:proofErr w:type="spellStart"/>
+      <w:proofErr w:type="gramStart"/>
+      <w:r>
+        <w:t>vendorID</w:t>
+      </w:r>
+      <w:proofErr w:type="spellEnd"/>
+      <w:proofErr w:type="gramEnd"/>
+      <w:r>
+        <w:t>": 14,</w:t>
+      </w:r>
+    </w:p>
+    <w:p>
+      <w:pPr>
+        <w:pStyle w:val="NoSpacing"/>
+      </w:pPr>
+      <w:r>
+        <w:t xml:space="preserve">            "</w:t>
+      </w:r>
+      <w:proofErr w:type="spellStart"/>
+      <w:proofErr w:type="gramStart"/>
+      <w:r>
+        <w:t>vendorName</w:t>
+      </w:r>
+      <w:proofErr w:type="spellEnd"/>
+      <w:proofErr w:type="gramEnd"/>
+      <w:r>
+        <w:t>": "A. R. Enterprise",</w:t>
+      </w:r>
+    </w:p>
+    <w:p>
+      <w:pPr>
+        <w:pStyle w:val="NoSpacing"/>
+      </w:pPr>
+      <w:r>
+        <w:t xml:space="preserve">            "</w:t>
+      </w:r>
+      <w:proofErr w:type="spellStart"/>
+      <w:proofErr w:type="gramStart"/>
+      <w:r>
+        <w:t>vendorLocation</w:t>
+      </w:r>
+      <w:proofErr w:type="spellEnd"/>
+      <w:proofErr w:type="gramEnd"/>
+      <w:r>
+        <w:t>": "LOCAL"</w:t>
+      </w:r>
+    </w:p>
+    <w:p>
+      <w:pPr>
+        <w:pStyle w:val="NoSpacing"/>
+      </w:pPr>
+      <w:r>
+        <w:t xml:space="preserve">        },</w:t>
+      </w:r>
+    </w:p>
+    <w:p>
+      <w:pPr>
+        <w:pStyle w:val="NoSpacing"/>
+      </w:pPr>
+      <w:r>
+        <w:t xml:space="preserve">        {</w:t>
+      </w:r>
+    </w:p>
+    <w:p>
+      <w:pPr>
+        <w:pStyle w:val="NoSpacing"/>
+      </w:pPr>
+      <w:r>
+        <w:t xml:space="preserve">            "</w:t>
+      </w:r>
+      <w:proofErr w:type="spellStart"/>
+      <w:proofErr w:type="gramStart"/>
+      <w:r>
+        <w:t>vendorID</w:t>
+      </w:r>
+      <w:proofErr w:type="spellEnd"/>
+      <w:proofErr w:type="gramEnd"/>
+      <w:r>
+        <w:t>": 2,</w:t>
+      </w:r>
+    </w:p>
+    <w:p>
+      <w:pPr>
+        <w:pStyle w:val="NoSpacing"/>
+      </w:pPr>
+      <w:r>
+        <w:t xml:space="preserve">            "</w:t>
+      </w:r>
+      <w:proofErr w:type="spellStart"/>
+      <w:proofErr w:type="gramStart"/>
+      <w:r>
+        <w:t>vendorName</w:t>
+      </w:r>
+      <w:proofErr w:type="spellEnd"/>
+      <w:proofErr w:type="gramEnd"/>
+      <w:r>
+        <w:t>": "</w:t>
+      </w:r>
+      <w:proofErr w:type="spellStart"/>
+      <w:r>
+        <w:t>Adrija</w:t>
+      </w:r>
+      <w:proofErr w:type="spellEnd"/>
+      <w:r>
+        <w:t xml:space="preserve"> </w:t>
+      </w:r>
+      <w:proofErr w:type="spellStart"/>
+      <w:r>
+        <w:t>Basu</w:t>
+      </w:r>
+      <w:proofErr w:type="spellEnd"/>
+      <w:r>
+        <w:t>",</w:t>
+      </w:r>
+    </w:p>
+    <w:p>
+      <w:pPr>
+        <w:pStyle w:val="NoSpacing"/>
+      </w:pPr>
+      <w:r>
+        <w:t xml:space="preserve">            "</w:t>
+      </w:r>
+      <w:proofErr w:type="spellStart"/>
+      <w:proofErr w:type="gramStart"/>
+      <w:r>
+        <w:t>vendorLocation</w:t>
+      </w:r>
+      <w:proofErr w:type="spellEnd"/>
+      <w:proofErr w:type="gramEnd"/>
+      <w:r>
+        <w:t>": "LOCAL"</w:t>
+      </w:r>
+    </w:p>
+    <w:p>
+      <w:pPr>
+        <w:pStyle w:val="NoSpacing"/>
+      </w:pPr>
+      <w:r>
+        <w:t xml:space="preserve">        }</w:t>
+      </w:r>
+    </w:p>
+    <w:p>
+      <w:pPr>
+        <w:pStyle w:val="NoSpacing"/>
+      </w:pPr>
+      <w:r>
+        <w:t>]</w:t>
+      </w:r>
+    </w:p>
+    <w:p>
+      <w:pPr>
+        <w:pStyle w:val="NoSpacing"/>
+      </w:pPr>
+      <w:r>
+        <w:t>}</w:t>
+      </w:r>
+    </w:p>
+    <w:p>
+      <w:pPr>
+        <w:pStyle w:val="NoSpacing"/>
+      </w:pPr>
+      <w:bookmarkStart w:id="0" w:name="_GoBack"/>
+      <w:bookmarkEnd w:id="0"/>
+    </w:p>
+    <w:p>
+      <w:pPr>
+        <w:pStyle w:val="NoSpacing"/>
+        <w:jc w:val="center"/>
+      </w:pPr>
+      <w:r>
+        <w:rPr>
+          <w:b/>
+          <w:bCs/>
+          <w:i/>
+          <w:iCs/>
+        </w:rPr>
+        <w:lastRenderedPageBreak/>
+        <w:t xml:space="preserve">Action: To </w:t>
+      </w:r>
+      <w:r>
+        <w:rPr>
+          <w:b/>
+          <w:bCs/>
+          <w:i/>
+          <w:iCs/>
+        </w:rPr>
+        <w:t xml:space="preserve">Stock Out and Stock In for </w:t>
+      </w:r>
+      <w:proofErr w:type="gramStart"/>
+      <w:r>
+        <w:rPr>
+          <w:b/>
+          <w:bCs/>
+          <w:i/>
+          <w:iCs/>
+        </w:rPr>
+        <w:t>Sales(</w:t>
+      </w:r>
+      <w:proofErr w:type="gramEnd"/>
+      <w:r>
+        <w:rPr>
+          <w:b/>
+          <w:bCs/>
+          <w:i/>
+          <w:iCs/>
+        </w:rPr>
+        <w:t>POS)</w:t>
+      </w:r>
     </w:p>
     <w:sectPr>
       <w:pgSz w:w="12240" w:h="15840"/>

</xml_diff>